<commit_message>
Corregido error en template
</commit_message>
<xml_diff>
--- a/src/ReportGenerator/template.docx
+++ b/src/ReportGenerator/template.docx
@@ -3112,7 +3112,33 @@
                                   <w14:round/>
                                 </w14:textOutline>
                               </w:rPr>
-                              <w:t xml:space="preserve">Periodo de apoyo derecho </w:t>
+                              <w:t xml:space="preserve">Periodo de apoyo </w:t>
+                            </w:r>
+                            <w:r>
+                              <w:rPr>
+                                <w:color w:val="000000" w:themeColor="text1"/>
+                                <w:sz w:val="14"/>
+                                <w:szCs w:val="14"/>
+                                <w14:textOutline w14:w="9525" w14:cap="flat" w14:cmpd="sng" w14:algn="ctr">
+                                  <w14:noFill/>
+                                  <w14:prstDash w14:val="solid"/>
+                                  <w14:round/>
+                                </w14:textOutline>
+                              </w:rPr>
+                              <w:t>izquierdo</w:t>
+                            </w:r>
+                            <w:r>
+                              <w:rPr>
+                                <w:color w:val="000000" w:themeColor="text1"/>
+                                <w:sz w:val="14"/>
+                                <w:szCs w:val="14"/>
+                                <w14:textOutline w14:w="9525" w14:cap="flat" w14:cmpd="sng" w14:algn="ctr">
+                                  <w14:noFill/>
+                                  <w14:prstDash w14:val="solid"/>
+                                  <w14:round/>
+                                </w14:textOutline>
+                              </w:rPr>
+                              <w:t xml:space="preserve"> </w:t>
                             </w:r>
                           </w:p>
                           <w:p>
@@ -3303,7 +3329,33 @@
                             <w14:round/>
                           </w14:textOutline>
                         </w:rPr>
-                        <w:t xml:space="preserve">Periodo de apoyo derecho </w:t>
+                        <w:t xml:space="preserve">Periodo de apoyo </w:t>
+                      </w:r>
+                      <w:r>
+                        <w:rPr>
+                          <w:color w:val="000000" w:themeColor="text1"/>
+                          <w:sz w:val="14"/>
+                          <w:szCs w:val="14"/>
+                          <w14:textOutline w14:w="9525" w14:cap="flat" w14:cmpd="sng" w14:algn="ctr">
+                            <w14:noFill/>
+                            <w14:prstDash w14:val="solid"/>
+                            <w14:round/>
+                          </w14:textOutline>
+                        </w:rPr>
+                        <w:t>izquierdo</w:t>
+                      </w:r>
+                      <w:r>
+                        <w:rPr>
+                          <w:color w:val="000000" w:themeColor="text1"/>
+                          <w:sz w:val="14"/>
+                          <w:szCs w:val="14"/>
+                          <w14:textOutline w14:w="9525" w14:cap="flat" w14:cmpd="sng" w14:algn="ctr">
+                            <w14:noFill/>
+                            <w14:prstDash w14:val="solid"/>
+                            <w14:round/>
+                          </w14:textOutline>
+                        </w:rPr>
+                        <w:t xml:space="preserve"> </w:t>
                       </w:r>
                     </w:p>
                     <w:p>
@@ -10605,70 +10657,68 @@
               </w:rPr>
               <w:t xml:space="preserve">Valor </w:t>
             </w:r>
+            <w:r>
+              <w:rPr>
+                <w:sz w:val="28"/>
+                <w:szCs w:val="28"/>
+              </w:rPr>
+              <w:t>mínimo</w:t>
+            </w:r>
+            <w:r>
+              <w:rPr>
+                <w:sz w:val="28"/>
+                <w:szCs w:val="28"/>
+              </w:rPr>
+              <w:t xml:space="preserve">: </w:t>
+            </w:r>
+            <w:r>
+              <w:rPr>
+                <w:b/>
+                <w:bCs/>
+                <w:color w:val="00B0F0"/>
+                <w:sz w:val="28"/>
+                <w:szCs w:val="28"/>
+              </w:rPr>
+              <w:t>{{</w:t>
+            </w:r>
             <w:proofErr w:type="spellStart"/>
             <w:r>
               <w:rPr>
-                <w:sz w:val="28"/>
-                <w:szCs w:val="28"/>
-              </w:rPr>
-              <w:t>minimo</w:t>
+                <w:b/>
+                <w:bCs/>
+                <w:color w:val="00B0F0"/>
+                <w:sz w:val="28"/>
+                <w:szCs w:val="28"/>
+              </w:rPr>
+              <w:t>knee_flex_ext_der</w:t>
+            </w:r>
+            <w:r>
+              <w:rPr>
+                <w:b/>
+                <w:bCs/>
+                <w:color w:val="00B0F0"/>
+                <w:sz w:val="28"/>
+                <w:szCs w:val="28"/>
+              </w:rPr>
+              <w:t>_min</w:t>
             </w:r>
             <w:proofErr w:type="spellEnd"/>
             <w:r>
               <w:rPr>
-                <w:sz w:val="28"/>
-                <w:szCs w:val="28"/>
-              </w:rPr>
-              <w:t xml:space="preserve">: </w:t>
-            </w:r>
-            <w:r>
-              <w:rPr>
                 <w:b/>
                 <w:bCs/>
                 <w:color w:val="00B0F0"/>
                 <w:sz w:val="28"/>
                 <w:szCs w:val="28"/>
               </w:rPr>
-              <w:t>{{</w:t>
-            </w:r>
-            <w:proofErr w:type="spellStart"/>
-            <w:r>
-              <w:rPr>
-                <w:b/>
-                <w:bCs/>
+              <w:t>}}</w:t>
+            </w:r>
+            <w:r>
+              <w:rPr>
                 <w:color w:val="00B0F0"/>
                 <w:sz w:val="28"/>
                 <w:szCs w:val="28"/>
               </w:rPr>
-              <w:t>knee_flex_ext_der</w:t>
-            </w:r>
-            <w:r>
-              <w:rPr>
-                <w:b/>
-                <w:bCs/>
-                <w:color w:val="00B0F0"/>
-                <w:sz w:val="28"/>
-                <w:szCs w:val="28"/>
-              </w:rPr>
-              <w:t>_min</w:t>
-            </w:r>
-            <w:proofErr w:type="spellEnd"/>
-            <w:r>
-              <w:rPr>
-                <w:b/>
-                <w:bCs/>
-                <w:color w:val="00B0F0"/>
-                <w:sz w:val="28"/>
-                <w:szCs w:val="28"/>
-              </w:rPr>
-              <w:t>}}</w:t>
-            </w:r>
-            <w:r>
-              <w:rPr>
-                <w:color w:val="00B0F0"/>
-                <w:sz w:val="28"/>
-                <w:szCs w:val="28"/>
-              </w:rPr>
               <w:t xml:space="preserve"> º</w:t>
             </w:r>
           </w:p>
@@ -10694,7 +10744,21 @@
                 <w:sz w:val="28"/>
                 <w:szCs w:val="28"/>
               </w:rPr>
-              <w:t xml:space="preserve">Valor Máximo: </w:t>
+              <w:t xml:space="preserve">Valor </w:t>
+            </w:r>
+            <w:r>
+              <w:rPr>
+                <w:sz w:val="28"/>
+                <w:szCs w:val="28"/>
+              </w:rPr>
+              <w:t>m</w:t>
+            </w:r>
+            <w:r>
+              <w:rPr>
+                <w:sz w:val="28"/>
+                <w:szCs w:val="28"/>
+              </w:rPr>
+              <w:t xml:space="preserve">áximo: </w:t>
             </w:r>
             <w:r>
               <w:rPr>
@@ -17333,9 +17397,6 @@
     <w:pPr>
       <w:pStyle w:val="Piedepgina"/>
     </w:pPr>
-    <w:r>
-      <w:t>viernes, 20 de agosto de 2021</w:t>
-    </w:r>
   </w:p>
 </w:ftr>
 </file>

</xml_diff>